<commit_message>
Documentation updated with information about the used data
</commit_message>
<xml_diff>
--- a/docs/Recommendation_System_Documentation.docx
+++ b/docs/Recommendation_System_Documentation.docx
@@ -169,8 +169,6 @@
         </w:rPr>
         <w:t>Студенти:</w:t>
       </w:r>
-      <w:bookmarkStart w:id="5" w:name="_GoBack"/>
-      <w:bookmarkEnd w:id="5"/>
     </w:p>
     <w:p>
       <w:pPr>
@@ -352,11 +350,11 @@
         <w:rPr>
           <w:rFonts w:ascii="SimSun" w:hAnsi="SimSun" w:eastAsia="SimSun" w:cs="Arial"/>
           <w:color w:val="000000"/>
-          <w:sz w:val="21"/>
-          <w:szCs w:val="22"/>
+          <w:sz w:val="32"/>
+          <w:szCs w:val="36"/>
           <w:lang w:val="en-US" w:eastAsia="en-US" w:bidi="ar-SA"/>
         </w:rPr>
-        <w:id w:val="147459380"/>
+        <w:id w:val="147468206"/>
         <w15:color w:val="DBDBDB"/>
         <w:docPartObj>
           <w:docPartGallery w:val="Table of Contents"/>
@@ -368,7 +366,7 @@
           <w:rFonts w:ascii="Arial" w:hAnsi="Arial" w:eastAsia="Arial" w:cs="Arial"/>
           <w:color w:val="000000"/>
           <w:sz w:val="22"/>
-          <w:szCs w:val="24"/>
+          <w:szCs w:val="22"/>
           <w:lang w:val="en-US" w:eastAsia="en-US" w:bidi="ar-SA"/>
         </w:rPr>
       </w:sdtEndPr>
@@ -381,8 +379,8 @@
             <w:rPr>
               <w:rFonts w:ascii="SimSun" w:hAnsi="SimSun" w:eastAsia="SimSun" w:cs="Arial"/>
               <w:color w:val="000000"/>
-              <w:sz w:val="21"/>
-              <w:szCs w:val="22"/>
+              <w:sz w:val="32"/>
+              <w:szCs w:val="36"/>
               <w:lang w:val="en-US" w:eastAsia="en-US" w:bidi="ar-SA"/>
             </w:rPr>
           </w:pPr>
@@ -395,9 +393,9 @@
             <w:rPr>
               <w:rFonts w:ascii="SimSun" w:hAnsi="SimSun" w:eastAsia="SimSun" w:cs="Arial"/>
               <w:color w:val="000000"/>
-              <w:sz w:val="21"/>
-              <w:szCs w:val="22"/>
-              <w:lang w:val="en-US" w:eastAsia="en-US" w:bidi="ar-SA"/>
+              <w:sz w:val="32"/>
+              <w:szCs w:val="36"/>
+              <w:lang w:val="bg-BG" w:eastAsia="en-US" w:bidi="ar-SA"/>
             </w:rPr>
           </w:pPr>
         </w:p>
@@ -421,40 +419,124 @@
             <w:ind w:left="0" w:leftChars="0" w:right="0" w:rightChars="0" w:firstLine="0" w:firstLineChars="0"/>
             <w:jc w:val="center"/>
             <w:rPr>
+              <w:rFonts w:hint="default"/>
+              <w:sz w:val="36"/>
+              <w:szCs w:val="36"/>
+              <w:lang w:val="bg-BG"/>
+            </w:rPr>
+          </w:pPr>
+          <w:r>
+            <w:rPr>
               <w:rFonts w:ascii="SimSun" w:hAnsi="SimSun" w:eastAsia="SimSun" w:cs="Arial"/>
               <w:color w:val="000000"/>
               <w:sz w:val="32"/>
               <w:szCs w:val="36"/>
               <w:lang w:val="bg-BG" w:eastAsia="en-US" w:bidi="ar-SA"/>
             </w:rPr>
-          </w:pPr>
+            <w:t>Съдържание</w:t>
+          </w:r>
         </w:p>
         <w:p>
           <w:pPr>
-            <w:spacing w:before="0" w:beforeLines="0" w:after="0" w:afterLines="0" w:line="240" w:lineRule="auto"/>
-            <w:ind w:left="0" w:leftChars="0" w:right="0" w:rightChars="0" w:firstLine="0" w:firstLineChars="0"/>
-            <w:jc w:val="center"/>
-            <w:rPr>
-              <w:rFonts w:hint="default"/>
-              <w:sz w:val="36"/>
-              <w:szCs w:val="36"/>
-              <w:lang w:val="bg-BG"/>
+            <w:pStyle w:val="17"/>
+            <w:tabs>
+              <w:tab w:val="right" w:leader="dot" w:pos="9029"/>
+            </w:tabs>
+            <w:rPr>
+              <w:sz w:val="28"/>
+              <w:szCs w:val="28"/>
             </w:rPr>
           </w:pPr>
           <w:r>
-            <w:rPr>
-              <w:rFonts w:ascii="SimSun" w:hAnsi="SimSun" w:eastAsia="SimSun" w:cs="Arial"/>
-              <w:color w:val="000000"/>
-              <w:sz w:val="32"/>
-              <w:szCs w:val="36"/>
-              <w:lang w:val="bg-BG" w:eastAsia="en-US" w:bidi="ar-SA"/>
-            </w:rPr>
-            <w:t>Съдържание</w:t>
+            <w:fldChar w:fldCharType="begin"/>
+          </w:r>
+          <w:r>
+            <w:instrText xml:space="preserve">TOC \o "1-1" \h \u </w:instrText>
+          </w:r>
+          <w:r>
+            <w:fldChar w:fldCharType="separate"/>
+          </w:r>
+          <w:r>
+            <w:rPr>
+              <w:sz w:val="28"/>
+              <w:szCs w:val="28"/>
+            </w:rPr>
+            <w:fldChar w:fldCharType="begin"/>
+          </w:r>
+          <w:r>
+            <w:rPr>
+              <w:sz w:val="28"/>
+              <w:szCs w:val="28"/>
+            </w:rPr>
+            <w:instrText xml:space="preserve"> HYPERLINK \l _Toc18459 </w:instrText>
+          </w:r>
+          <w:r>
+            <w:rPr>
+              <w:sz w:val="28"/>
+              <w:szCs w:val="28"/>
+            </w:rPr>
+            <w:fldChar w:fldCharType="separate"/>
+          </w:r>
+          <w:r>
+            <w:rPr>
+              <w:sz w:val="28"/>
+              <w:szCs w:val="28"/>
+            </w:rPr>
+            <w:t>1. Формулировка на задачата</w:t>
+          </w:r>
+          <w:r>
+            <w:rPr>
+              <w:sz w:val="28"/>
+              <w:szCs w:val="28"/>
+            </w:rPr>
+            <w:tab/>
+          </w:r>
+          <w:r>
+            <w:rPr>
+              <w:sz w:val="28"/>
+              <w:szCs w:val="28"/>
+            </w:rPr>
+            <w:fldChar w:fldCharType="begin"/>
+          </w:r>
+          <w:r>
+            <w:rPr>
+              <w:sz w:val="28"/>
+              <w:szCs w:val="28"/>
+            </w:rPr>
+            <w:instrText xml:space="preserve"> PAGEREF _Toc18459 \h </w:instrText>
+          </w:r>
+          <w:r>
+            <w:rPr>
+              <w:sz w:val="28"/>
+              <w:szCs w:val="28"/>
+            </w:rPr>
+            <w:fldChar w:fldCharType="separate"/>
+          </w:r>
+          <w:r>
+            <w:rPr>
+              <w:sz w:val="28"/>
+              <w:szCs w:val="28"/>
+            </w:rPr>
+            <w:t>1</w:t>
+          </w:r>
+          <w:r>
+            <w:rPr>
+              <w:sz w:val="28"/>
+              <w:szCs w:val="28"/>
+            </w:rPr>
+            <w:fldChar w:fldCharType="end"/>
+          </w:r>
+          <w:r>
+            <w:rPr>
+              <w:sz w:val="28"/>
+              <w:szCs w:val="28"/>
+            </w:rPr>
+            <w:fldChar w:fldCharType="end"/>
           </w:r>
         </w:p>
         <w:p>
           <w:pPr>
-            <w:pStyle w:val="14"/>
+            <w:pStyle w:val="17"/>
             <w:tabs>
               <w:tab w:val="right" w:leader="dot" w:pos="9029"/>
             </w:tabs>
@@ -465,43 +547,59 @@
           </w:pPr>
           <w:r>
             <w:rPr>
-              <w:sz w:val="40"/>
-              <w:szCs w:val="40"/>
+              <w:sz w:val="28"/>
+              <w:szCs w:val="28"/>
             </w:rPr>
             <w:fldChar w:fldCharType="begin"/>
           </w:r>
           <w:r>
             <w:rPr>
-              <w:sz w:val="40"/>
-              <w:szCs w:val="40"/>
-            </w:rPr>
-            <w:instrText xml:space="preserve">TOC \o "1-1" \h \u </w:instrText>
-          </w:r>
-          <w:r>
-            <w:rPr>
-              <w:sz w:val="40"/>
-              <w:szCs w:val="40"/>
+              <w:sz w:val="28"/>
+              <w:szCs w:val="28"/>
+            </w:rPr>
+            <w:instrText xml:space="preserve"> HYPERLINK \l _Toc15295 </w:instrText>
+          </w:r>
+          <w:r>
+            <w:rPr>
+              <w:sz w:val="28"/>
+              <w:szCs w:val="28"/>
             </w:rPr>
             <w:fldChar w:fldCharType="separate"/>
           </w:r>
           <w:r>
             <w:rPr>
-              <w:sz w:val="28"/>
-              <w:szCs w:val="40"/>
+              <w:rFonts w:hint="default"/>
+              <w:sz w:val="28"/>
+              <w:szCs w:val="28"/>
+              <w:lang w:val="bg-BG"/>
+            </w:rPr>
+            <w:t>2. Използвани данни</w:t>
+          </w:r>
+          <w:r>
+            <w:rPr>
+              <w:sz w:val="28"/>
+              <w:szCs w:val="28"/>
+            </w:rPr>
+            <w:tab/>
+          </w:r>
+          <w:r>
+            <w:rPr>
+              <w:sz w:val="28"/>
+              <w:szCs w:val="28"/>
             </w:rPr>
             <w:fldChar w:fldCharType="begin"/>
           </w:r>
           <w:r>
             <w:rPr>
               <w:sz w:val="28"/>
-              <w:szCs w:val="40"/>
-            </w:rPr>
-            <w:instrText xml:space="preserve"> HYPERLINK \l _Toc10784 </w:instrText>
-          </w:r>
-          <w:r>
-            <w:rPr>
-              <w:sz w:val="28"/>
-              <w:szCs w:val="40"/>
+              <w:szCs w:val="28"/>
+            </w:rPr>
+            <w:instrText xml:space="preserve"> PAGEREF _Toc15295 \h </w:instrText>
+          </w:r>
+          <w:r>
+            <w:rPr>
+              <w:sz w:val="28"/>
+              <w:szCs w:val="28"/>
             </w:rPr>
             <w:fldChar w:fldCharType="separate"/>
           </w:r>
@@ -510,41 +608,6 @@
               <w:sz w:val="28"/>
               <w:szCs w:val="28"/>
             </w:rPr>
-            <w:t>1. Формулировка на задачата</w:t>
-          </w:r>
-          <w:r>
-            <w:rPr>
-              <w:sz w:val="28"/>
-              <w:szCs w:val="28"/>
-            </w:rPr>
-            <w:tab/>
-          </w:r>
-          <w:r>
-            <w:rPr>
-              <w:sz w:val="28"/>
-              <w:szCs w:val="28"/>
-            </w:rPr>
-            <w:fldChar w:fldCharType="begin"/>
-          </w:r>
-          <w:r>
-            <w:rPr>
-              <w:sz w:val="28"/>
-              <w:szCs w:val="28"/>
-            </w:rPr>
-            <w:instrText xml:space="preserve"> PAGEREF _Toc10784 \h </w:instrText>
-          </w:r>
-          <w:r>
-            <w:rPr>
-              <w:sz w:val="28"/>
-              <w:szCs w:val="28"/>
-            </w:rPr>
-            <w:fldChar w:fldCharType="separate"/>
-          </w:r>
-          <w:r>
-            <w:rPr>
-              <w:sz w:val="28"/>
-              <w:szCs w:val="28"/>
-            </w:rPr>
             <w:t>2</w:t>
           </w:r>
           <w:r>
@@ -557,14 +620,14 @@
           <w:r>
             <w:rPr>
               <w:sz w:val="28"/>
-              <w:szCs w:val="40"/>
+              <w:szCs w:val="28"/>
             </w:rPr>
             <w:fldChar w:fldCharType="end"/>
           </w:r>
         </w:p>
         <w:p>
           <w:pPr>
-            <w:pStyle w:val="14"/>
+            <w:pStyle w:val="17"/>
             <w:tabs>
               <w:tab w:val="right" w:leader="dot" w:pos="9029"/>
             </w:tabs>
@@ -576,21 +639,21 @@
           <w:r>
             <w:rPr>
               <w:sz w:val="28"/>
-              <w:szCs w:val="40"/>
+              <w:szCs w:val="28"/>
             </w:rPr>
             <w:fldChar w:fldCharType="begin"/>
           </w:r>
           <w:r>
             <w:rPr>
               <w:sz w:val="28"/>
-              <w:szCs w:val="40"/>
-            </w:rPr>
-            <w:instrText xml:space="preserve"> HYPERLINK \l _Toc1373 </w:instrText>
-          </w:r>
-          <w:r>
-            <w:rPr>
-              <w:sz w:val="28"/>
-              <w:szCs w:val="40"/>
+              <w:szCs w:val="28"/>
+            </w:rPr>
+            <w:instrText xml:space="preserve"> HYPERLINK \l _Toc6408 </w:instrText>
+          </w:r>
+          <w:r>
+            <w:rPr>
+              <w:sz w:val="28"/>
+              <w:szCs w:val="28"/>
             </w:rPr>
             <w:fldChar w:fldCharType="separate"/>
           </w:r>
@@ -599,7 +662,7 @@
               <w:sz w:val="28"/>
               <w:szCs w:val="28"/>
             </w:rPr>
-            <w:t>2. Използвани алгоритми</w:t>
+            <w:t>3. Използвани алгоритми</w:t>
           </w:r>
           <w:r>
             <w:rPr>
@@ -620,7 +683,7 @@
               <w:sz w:val="28"/>
               <w:szCs w:val="28"/>
             </w:rPr>
-            <w:instrText xml:space="preserve"> PAGEREF _Toc1373 \h </w:instrText>
+            <w:instrText xml:space="preserve"> PAGEREF _Toc6408 \h </w:instrText>
           </w:r>
           <w:r>
             <w:rPr>
@@ -634,7 +697,7 @@
               <w:sz w:val="28"/>
               <w:szCs w:val="28"/>
             </w:rPr>
-            <w:t>2</w:t>
+            <w:t>3</w:t>
           </w:r>
           <w:r>
             <w:rPr>
@@ -646,14 +709,14 @@
           <w:r>
             <w:rPr>
               <w:sz w:val="28"/>
-              <w:szCs w:val="40"/>
+              <w:szCs w:val="28"/>
             </w:rPr>
             <w:fldChar w:fldCharType="end"/>
           </w:r>
         </w:p>
         <w:p>
           <w:pPr>
-            <w:pStyle w:val="14"/>
+            <w:pStyle w:val="17"/>
             <w:tabs>
               <w:tab w:val="right" w:leader="dot" w:pos="9029"/>
             </w:tabs>
@@ -665,21 +728,21 @@
           <w:r>
             <w:rPr>
               <w:sz w:val="28"/>
-              <w:szCs w:val="40"/>
+              <w:szCs w:val="28"/>
             </w:rPr>
             <w:fldChar w:fldCharType="begin"/>
           </w:r>
           <w:r>
             <w:rPr>
               <w:sz w:val="28"/>
-              <w:szCs w:val="40"/>
-            </w:rPr>
-            <w:instrText xml:space="preserve"> HYPERLINK \l _Toc10141 </w:instrText>
-          </w:r>
-          <w:r>
-            <w:rPr>
-              <w:sz w:val="28"/>
-              <w:szCs w:val="40"/>
+              <w:szCs w:val="28"/>
+            </w:rPr>
+            <w:instrText xml:space="preserve"> HYPERLINK \l _Toc23803 </w:instrText>
+          </w:r>
+          <w:r>
+            <w:rPr>
+              <w:sz w:val="28"/>
+              <w:szCs w:val="28"/>
             </w:rPr>
             <w:fldChar w:fldCharType="separate"/>
           </w:r>
@@ -688,7 +751,7 @@
               <w:sz w:val="28"/>
               <w:szCs w:val="28"/>
             </w:rPr>
-            <w:t>3. Описание на програмната реализация</w:t>
+            <w:t>4. Описание на програмната реализация</w:t>
           </w:r>
           <w:r>
             <w:rPr>
@@ -709,7 +772,7 @@
               <w:sz w:val="28"/>
               <w:szCs w:val="28"/>
             </w:rPr>
-            <w:instrText xml:space="preserve"> PAGEREF _Toc10141 \h </w:instrText>
+            <w:instrText xml:space="preserve"> PAGEREF _Toc23803 \h </w:instrText>
           </w:r>
           <w:r>
             <w:rPr>
@@ -723,7 +786,7 @@
               <w:sz w:val="28"/>
               <w:szCs w:val="28"/>
             </w:rPr>
-            <w:t>2</w:t>
+            <w:t>3</w:t>
           </w:r>
           <w:r>
             <w:rPr>
@@ -735,14 +798,14 @@
           <w:r>
             <w:rPr>
               <w:sz w:val="28"/>
-              <w:szCs w:val="40"/>
+              <w:szCs w:val="28"/>
             </w:rPr>
             <w:fldChar w:fldCharType="end"/>
           </w:r>
         </w:p>
         <w:p>
           <w:pPr>
-            <w:pStyle w:val="14"/>
+            <w:pStyle w:val="17"/>
             <w:tabs>
               <w:tab w:val="right" w:leader="dot" w:pos="9029"/>
             </w:tabs>
@@ -754,21 +817,21 @@
           <w:r>
             <w:rPr>
               <w:sz w:val="28"/>
-              <w:szCs w:val="40"/>
+              <w:szCs w:val="28"/>
             </w:rPr>
             <w:fldChar w:fldCharType="begin"/>
           </w:r>
           <w:r>
             <w:rPr>
               <w:sz w:val="28"/>
-              <w:szCs w:val="40"/>
-            </w:rPr>
-            <w:instrText xml:space="preserve"> HYPERLINK \l _Toc32679 </w:instrText>
-          </w:r>
-          <w:r>
-            <w:rPr>
-              <w:sz w:val="28"/>
-              <w:szCs w:val="40"/>
+              <w:szCs w:val="28"/>
+            </w:rPr>
+            <w:instrText xml:space="preserve"> HYPERLINK \l _Toc12397 </w:instrText>
+          </w:r>
+          <w:r>
+            <w:rPr>
+              <w:sz w:val="28"/>
+              <w:szCs w:val="28"/>
             </w:rPr>
             <w:fldChar w:fldCharType="separate"/>
           </w:r>
@@ -777,7 +840,7 @@
               <w:sz w:val="28"/>
               <w:szCs w:val="28"/>
             </w:rPr>
-            <w:t>4. Примери, илюстриращи работата на програмната система</w:t>
+            <w:t>5. Примери, илюстриращи работата на програмната система</w:t>
           </w:r>
           <w:r>
             <w:rPr>
@@ -798,7 +861,7 @@
               <w:sz w:val="28"/>
               <w:szCs w:val="28"/>
             </w:rPr>
-            <w:instrText xml:space="preserve"> PAGEREF _Toc32679 \h </w:instrText>
+            <w:instrText xml:space="preserve"> PAGEREF _Toc12397 \h </w:instrText>
           </w:r>
           <w:r>
             <w:rPr>
@@ -812,7 +875,7 @@
               <w:sz w:val="28"/>
               <w:szCs w:val="28"/>
             </w:rPr>
-            <w:t>2</w:t>
+            <w:t>3</w:t>
           </w:r>
           <w:r>
             <w:rPr>
@@ -824,40 +887,36 @@
           <w:r>
             <w:rPr>
               <w:sz w:val="28"/>
-              <w:szCs w:val="40"/>
+              <w:szCs w:val="28"/>
             </w:rPr>
             <w:fldChar w:fldCharType="end"/>
           </w:r>
         </w:p>
         <w:p>
           <w:pPr>
-            <w:pStyle w:val="14"/>
+            <w:pStyle w:val="17"/>
             <w:tabs>
               <w:tab w:val="right" w:leader="dot" w:pos="9029"/>
             </w:tabs>
-            <w:rPr>
-              <w:sz w:val="28"/>
-              <w:szCs w:val="28"/>
-            </w:rPr>
           </w:pPr>
           <w:r>
             <w:rPr>
               <w:sz w:val="28"/>
-              <w:szCs w:val="40"/>
+              <w:szCs w:val="28"/>
             </w:rPr>
             <w:fldChar w:fldCharType="begin"/>
           </w:r>
           <w:r>
             <w:rPr>
               <w:sz w:val="28"/>
-              <w:szCs w:val="40"/>
-            </w:rPr>
-            <w:instrText xml:space="preserve"> HYPERLINK \l _Toc27415 </w:instrText>
-          </w:r>
-          <w:r>
-            <w:rPr>
-              <w:sz w:val="28"/>
-              <w:szCs w:val="40"/>
+              <w:szCs w:val="28"/>
+            </w:rPr>
+            <w:instrText xml:space="preserve"> HYPERLINK \l _Toc43 </w:instrText>
+          </w:r>
+          <w:r>
+            <w:rPr>
+              <w:sz w:val="28"/>
+              <w:szCs w:val="28"/>
             </w:rPr>
             <w:fldChar w:fldCharType="separate"/>
           </w:r>
@@ -866,7 +925,7 @@
               <w:sz w:val="28"/>
               <w:szCs w:val="28"/>
             </w:rPr>
-            <w:t>5. Литература</w:t>
+            <w:t>6. Литература</w:t>
           </w:r>
           <w:r>
             <w:rPr>
@@ -887,7 +946,7 @@
               <w:sz w:val="28"/>
               <w:szCs w:val="28"/>
             </w:rPr>
-            <w:instrText xml:space="preserve"> PAGEREF _Toc27415 \h </w:instrText>
+            <w:instrText xml:space="preserve"> PAGEREF _Toc43 \h </w:instrText>
           </w:r>
           <w:r>
             <w:rPr>
@@ -901,7 +960,7 @@
               <w:sz w:val="28"/>
               <w:szCs w:val="28"/>
             </w:rPr>
-            <w:t>2</w:t>
+            <w:t>3</w:t>
           </w:r>
           <w:r>
             <w:rPr>
@@ -913,26 +972,24 @@
           <w:r>
             <w:rPr>
               <w:sz w:val="28"/>
-              <w:szCs w:val="40"/>
+              <w:szCs w:val="28"/>
             </w:rPr>
             <w:fldChar w:fldCharType="end"/>
           </w:r>
         </w:p>
         <w:p>
           <w:pPr>
+            <w:spacing w:line="331" w:lineRule="auto"/>
+            <w:jc w:val="center"/>
             <w:rPr>
               <w:rFonts w:ascii="Arial" w:hAnsi="Arial" w:eastAsia="Arial" w:cs="Arial"/>
               <w:color w:val="000000"/>
               <w:sz w:val="22"/>
-              <w:szCs w:val="24"/>
+              <w:szCs w:val="22"/>
               <w:lang w:val="en-US" w:eastAsia="en-US" w:bidi="ar-SA"/>
             </w:rPr>
           </w:pPr>
           <w:r>
-            <w:rPr>
-              <w:sz w:val="36"/>
-              <w:szCs w:val="40"/>
-            </w:rPr>
             <w:fldChar w:fldCharType="end"/>
           </w:r>
         </w:p>
@@ -940,19 +997,15 @@
     </w:sdt>
     <w:p>
       <w:pPr>
+        <w:spacing w:line="331" w:lineRule="auto"/>
+        <w:jc w:val="center"/>
         <w:rPr>
           <w:rFonts w:ascii="Arial" w:hAnsi="Arial" w:eastAsia="Arial" w:cs="Arial"/>
           <w:color w:val="000000"/>
           <w:sz w:val="22"/>
-          <w:szCs w:val="24"/>
+          <w:szCs w:val="22"/>
           <w:lang w:val="en-US" w:eastAsia="en-US" w:bidi="ar-SA"/>
         </w:rPr>
-      </w:pPr>
-    </w:p>
-    <w:p>
-      <w:pPr>
-        <w:spacing w:line="331" w:lineRule="auto"/>
-        <w:jc w:val="center"/>
       </w:pPr>
     </w:p>
     <w:p>
@@ -1139,11 +1192,13 @@
         <w:bidi w:val="0"/>
         <w:outlineLvl w:val="0"/>
       </w:pPr>
-      <w:bookmarkStart w:id="0" w:name="_Toc10784"/>
+      <w:bookmarkStart w:id="0" w:name="_Toc24810"/>
+      <w:bookmarkStart w:id="1" w:name="_Toc18459"/>
       <w:r>
         <w:t>Формулировка на задачата</w:t>
       </w:r>
       <w:bookmarkEnd w:id="0"/>
+      <w:bookmarkEnd w:id="1"/>
     </w:p>
     <w:p>
       <w:pPr>
@@ -1162,7 +1217,8 @@
         <w:spacing w:line="331" w:lineRule="auto"/>
         <w:rPr>
           <w:rFonts w:hint="default"/>
-          <w:lang w:val="bg-BG"/>
+          <w:sz w:val="24"/>
+          <w:szCs w:val="24"/>
         </w:rPr>
       </w:pPr>
       <w:r>
@@ -1181,8 +1237,6 @@
         <w:t>Система за препоръки на книги, като препоръките се базират на рейтинг от читателите/потребителите. На данните би могло да се приложи ре-филтрация по жанрове и по възраст на читателите (евентуално). Основен проблем, който би следвало да се реши преди ре-филтрацията е, че 40% от читателите не са посочили възрастта си, което води до нужда от поправки/зачистване в данните преди ре-филтрацията.</w:t>
       </w:r>
     </w:p>
-    <w:p/>
-    <w:p/>
     <w:p>
       <w:pPr>
         <w:pStyle w:val="4"/>
@@ -1192,62 +1246,376 @@
         </w:numPr>
         <w:bidi w:val="0"/>
         <w:outlineLvl w:val="0"/>
-      </w:pPr>
-      <w:bookmarkStart w:id="1" w:name="_Toc1373"/>
-      <w:r>
-        <w:t>Използвани алгоритми</w:t>
-      </w:r>
-      <w:bookmarkEnd w:id="1"/>
-    </w:p>
-    <w:p/>
-    <w:p>
-      <w:pPr>
-        <w:spacing w:line="331" w:lineRule="auto"/>
-      </w:pPr>
-      <w:r>
-        <w:rPr>
-          <w:sz w:val="24"/>
-          <w:szCs w:val="24"/>
-        </w:rPr>
-        <w:tab/>
-      </w:r>
-      <w:r>
-        <w:rPr>
-          <w:sz w:val="24"/>
-          <w:szCs w:val="24"/>
-          <w:lang w:val="bg-BG"/>
-        </w:rPr>
-        <w:t>За</w:t>
-      </w:r>
-      <w:r>
-        <w:rPr>
-          <w:rFonts w:hint="default"/>
-          <w:sz w:val="24"/>
-          <w:szCs w:val="24"/>
-          <w:lang w:val="bg-BG"/>
-        </w:rPr>
-        <w:t xml:space="preserve"> решаването на задачата се използват корелация по рейтинга на книгите, за да се определи най-препоръчвната и </w:t>
-      </w:r>
-      <w:r>
-        <w:rPr>
-          <w:rFonts w:hint="default"/>
-          <w:sz w:val="24"/>
-          <w:szCs w:val="24"/>
+        <w:rPr>
+          <w:rFonts w:hint="default"/>
+          <w:lang w:val="bg-BG"/>
+        </w:rPr>
+      </w:pPr>
+      <w:bookmarkStart w:id="2" w:name="_Toc15295"/>
+      <w:r>
+        <w:rPr>
+          <w:rFonts w:hint="default"/>
+          <w:lang w:val="bg-BG"/>
+        </w:rPr>
+        <w:t>Използвани данни</w:t>
+      </w:r>
+      <w:bookmarkEnd w:id="2"/>
+    </w:p>
+    <w:p>
+      <w:pPr>
+        <w:rPr>
+          <w:rFonts w:hint="default"/>
+          <w:lang w:val="bg-BG"/>
+        </w:rPr>
+      </w:pPr>
+      <w:r>
+        <w:rPr>
+          <w:rFonts w:hint="default"/>
+          <w:lang w:val="bg-BG"/>
+        </w:rPr>
+        <w:t xml:space="preserve">Описаните по-долу </w:t>
+      </w:r>
+      <w:r>
+        <w:rPr>
+          <w:rFonts w:hint="default"/>
+          <w:b/>
+          <w:bCs/>
           <w:lang w:val="en-US"/>
         </w:rPr>
-        <w:t xml:space="preserve">k-NN </w:t>
-      </w:r>
-      <w:r>
-        <w:rPr>
-          <w:rFonts w:hint="default"/>
-          <w:sz w:val="24"/>
-          <w:szCs w:val="24"/>
-          <w:lang w:val="bg-BG"/>
-        </w:rPr>
-        <w:t>алгоритъма, за да се открият други книги с подобни характеристики, които да бъдат препоръчвани на читателите.</w:t>
-      </w:r>
-    </w:p>
-    <w:p/>
+        <w:t xml:space="preserve">CSV </w:t>
+      </w:r>
+      <w:r>
+        <w:rPr>
+          <w:rFonts w:hint="default"/>
+          <w:b/>
+          <w:bCs/>
+          <w:lang w:val="bg-BG"/>
+        </w:rPr>
+        <w:t>таблици</w:t>
+      </w:r>
+      <w:r>
+        <w:rPr>
+          <w:rFonts w:hint="default"/>
+          <w:lang w:val="bg-BG"/>
+        </w:rPr>
+        <w:t xml:space="preserve"> са взети от </w:t>
+      </w:r>
+      <w:r>
+        <w:rPr>
+          <w:rFonts w:hint="default"/>
+          <w:b/>
+          <w:bCs/>
+          <w:lang w:val="en-US"/>
+        </w:rPr>
+        <w:t>dataset-</w:t>
+      </w:r>
+      <w:r>
+        <w:rPr>
+          <w:rFonts w:hint="default"/>
+          <w:b/>
+          <w:bCs/>
+          <w:lang w:val="bg-BG"/>
+        </w:rPr>
+        <w:t>а в</w:t>
+      </w:r>
+      <w:r>
+        <w:rPr>
+          <w:rFonts w:hint="default"/>
+          <w:lang w:val="bg-BG"/>
+        </w:rPr>
+        <w:t xml:space="preserve"> </w:t>
+      </w:r>
+      <w:r>
+        <w:rPr>
+          <w:rFonts w:hint="default"/>
+          <w:lang w:val="bg-BG"/>
+        </w:rPr>
+        <w:fldChar w:fldCharType="begin"/>
+      </w:r>
+      <w:r>
+        <w:rPr>
+          <w:rFonts w:hint="default"/>
+          <w:lang w:val="bg-BG"/>
+        </w:rPr>
+        <w:instrText xml:space="preserve"> HYPERLINK "https://www.kaggle.com/datasets/arashnic/book-recommendation-dataset," </w:instrText>
+      </w:r>
+      <w:r>
+        <w:rPr>
+          <w:rFonts w:hint="default"/>
+          <w:lang w:val="bg-BG"/>
+        </w:rPr>
+        <w:fldChar w:fldCharType="separate"/>
+      </w:r>
+      <w:r>
+        <w:rPr>
+          <w:rStyle w:val="12"/>
+          <w:rFonts w:hint="default"/>
+          <w:lang w:val="bg-BG"/>
+        </w:rPr>
+        <w:t>https://www.kaggle.com/datasets/arashnic/book-recommendation-dataset,</w:t>
+      </w:r>
+      <w:r>
+        <w:rPr>
+          <w:rFonts w:hint="default"/>
+          <w:lang w:val="bg-BG"/>
+        </w:rPr>
+        <w:fldChar w:fldCharType="end"/>
+      </w:r>
+      <w:r>
+        <w:rPr>
+          <w:rFonts w:hint="default"/>
+          <w:lang w:val="bg-BG"/>
+        </w:rPr>
+        <w:t xml:space="preserve"> а този ресурс е предоставен и в </w:t>
+      </w:r>
+      <w:r>
+        <w:rPr>
+          <w:rFonts w:hint="default"/>
+          <w:b/>
+          <w:bCs/>
+          <w:lang w:val="bg-BG"/>
+        </w:rPr>
+        <w:t>графа Литература</w:t>
+      </w:r>
+      <w:r>
+        <w:rPr>
+          <w:rFonts w:hint="default"/>
+          <w:lang w:val="bg-BG"/>
+        </w:rPr>
+        <w:t xml:space="preserve"> на документацията </w:t>
+      </w:r>
+      <w:r>
+        <w:rPr>
+          <w:rFonts w:hint="default"/>
+          <w:b/>
+          <w:bCs/>
+          <w:lang w:val="bg-BG"/>
+        </w:rPr>
+        <w:t>под наименованието Сетове с данни</w:t>
+      </w:r>
+      <w:r>
+        <w:rPr>
+          <w:rFonts w:hint="default"/>
+          <w:lang w:val="bg-BG"/>
+        </w:rPr>
+        <w:t>.</w:t>
+      </w:r>
+    </w:p>
+    <w:p>
+      <w:pPr>
+        <w:pStyle w:val="5"/>
+        <w:numPr>
+          <w:ilvl w:val="0"/>
+          <w:numId w:val="2"/>
+        </w:numPr>
+        <w:bidi w:val="0"/>
+        <w:rPr>
+          <w:rFonts w:hint="default"/>
+          <w:color w:val="auto"/>
+          <w:lang w:val="bg-BG"/>
+        </w:rPr>
+      </w:pPr>
+      <w:r>
+        <w:rPr>
+          <w:rFonts w:hint="default"/>
+          <w:color w:val="auto"/>
+          <w:lang w:val="en-US"/>
+        </w:rPr>
+        <w:t>Users</w:t>
+      </w:r>
+    </w:p>
+    <w:p>
+      <w:pPr>
+        <w:numPr>
+          <w:numId w:val="0"/>
+        </w:numPr>
+        <w:spacing w:line="331" w:lineRule="auto"/>
+        <w:ind w:leftChars="0"/>
+        <w:rPr>
+          <w:rFonts w:hint="default" w:ascii="Arial" w:hAnsi="Arial" w:cs="Arial"/>
+          <w:color w:val="auto"/>
+          <w:sz w:val="24"/>
+          <w:szCs w:val="24"/>
+          <w:shd w:val="clear" w:color="auto" w:fill="auto"/>
+          <w:lang w:val="bg-BG"/>
+        </w:rPr>
+      </w:pPr>
+      <w:r>
+        <w:rPr>
+          <w:rFonts w:hint="default" w:ascii="Arial" w:hAnsi="Arial" w:eastAsia="Segoe UI" w:cs="Arial"/>
+          <w:i w:val="0"/>
+          <w:iCs w:val="0"/>
+          <w:caps w:val="0"/>
+          <w:color w:val="auto"/>
+          <w:spacing w:val="0"/>
+          <w:sz w:val="24"/>
+          <w:szCs w:val="24"/>
+          <w:shd w:val="clear" w:color="auto" w:fill="auto"/>
+        </w:rPr>
+        <w:t>Таблица, която съдържа информация за потребителите, наричани още читатели в рамките на нашата система. Информацията, която се съхранява за читателите е техните уникални идентификационни номера (User-ID), локациите им (Location) и възрастта им. Потребителските идентификатори са анонимизирани и съпоставими с цели числа. Данните за местоположението на читателите и тяхната възраст се предоставят, ако има такива. В противен случай тези полета приемат NULL стойности. Това предполага, че ако те бъдат включвани в методите за категоризация и препоръки на книги на други потребители, трябва да се подсигурим за коректността на данните и евентуално да ги почистим от NULL стойности, тъй като те не внасят никаква информация и пречат на процеса по препоръка на книги.</w:t>
+      </w:r>
+    </w:p>
+    <w:p>
+      <w:pPr>
+        <w:pStyle w:val="5"/>
+        <w:numPr>
+          <w:ilvl w:val="0"/>
+          <w:numId w:val="2"/>
+        </w:numPr>
+        <w:bidi w:val="0"/>
+        <w:rPr>
+          <w:rFonts w:hint="default"/>
+          <w:szCs w:val="24"/>
+          <w:lang w:val="bg-BG"/>
+        </w:rPr>
+      </w:pPr>
+      <w:r>
+        <w:rPr>
+          <w:rFonts w:hint="default"/>
+          <w:color w:val="auto"/>
+          <w:lang w:val="en-US"/>
+        </w:rPr>
+        <w:t>Books</w:t>
+      </w:r>
+    </w:p>
+    <w:p>
+      <w:pPr>
+        <w:rPr>
+          <w:rFonts w:hint="default" w:ascii="Arial" w:hAnsi="Arial" w:eastAsia="Segoe UI" w:cs="Arial"/>
+          <w:i w:val="0"/>
+          <w:iCs w:val="0"/>
+          <w:caps w:val="0"/>
+          <w:color w:val="auto"/>
+          <w:spacing w:val="0"/>
+          <w:sz w:val="24"/>
+          <w:szCs w:val="24"/>
+          <w:shd w:val="clear" w:color="auto" w:fill="auto"/>
+        </w:rPr>
+      </w:pPr>
+      <w:r>
+        <w:rPr>
+          <w:rFonts w:hint="default" w:ascii="Arial" w:hAnsi="Arial" w:eastAsia="Segoe UI" w:cs="Arial"/>
+          <w:i w:val="0"/>
+          <w:iCs w:val="0"/>
+          <w:caps w:val="0"/>
+          <w:color w:val="auto"/>
+          <w:spacing w:val="0"/>
+          <w:sz w:val="24"/>
+          <w:szCs w:val="24"/>
+          <w:shd w:val="clear" w:color="auto" w:fill="auto"/>
+        </w:rPr>
+        <w:t xml:space="preserve">Таблица, която предоставя информация за книгите, от които имаме в наличност и ще можем да препоръчваме на нашите читатели. Книгите са уникално идентифицируеми от техните ISBN номера като трябва предварително да се погрижим, че всички ISBN номера са уникални и валидни. Таблицата също така предоставя информация за съдържанието на книгата като загавие на книгата (Book-Title), автор на книгата (Book-Author), година на публикация на книгата (Year-Of-Publication) и издателство на книгата </w:t>
+      </w:r>
+    </w:p>
+    <w:p>
+      <w:pPr>
+        <w:rPr>
+          <w:rFonts w:hint="default" w:ascii="Arial" w:hAnsi="Arial" w:eastAsia="Segoe UI" w:cs="Arial"/>
+          <w:i w:val="0"/>
+          <w:iCs w:val="0"/>
+          <w:caps w:val="0"/>
+          <w:color w:val="auto"/>
+          <w:spacing w:val="0"/>
+          <w:sz w:val="24"/>
+          <w:szCs w:val="24"/>
+          <w:shd w:val="clear" w:color="auto" w:fill="auto"/>
+        </w:rPr>
+      </w:pPr>
+    </w:p>
+    <w:p>
+      <w:pPr>
+        <w:rPr>
+          <w:rFonts w:hint="default" w:ascii="Arial" w:hAnsi="Arial" w:cs="Arial"/>
+          <w:color w:val="auto"/>
+          <w:sz w:val="24"/>
+          <w:szCs w:val="24"/>
+          <w:shd w:val="clear" w:color="auto" w:fill="auto"/>
+          <w:lang w:val="bg-BG"/>
+        </w:rPr>
+      </w:pPr>
+      <w:r>
+        <w:rPr>
+          <w:rFonts w:hint="default" w:ascii="Arial" w:hAnsi="Arial" w:eastAsia="Segoe UI" w:cs="Arial"/>
+          <w:i w:val="0"/>
+          <w:iCs w:val="0"/>
+          <w:caps w:val="0"/>
+          <w:color w:val="auto"/>
+          <w:spacing w:val="0"/>
+          <w:sz w:val="24"/>
+          <w:szCs w:val="24"/>
+          <w:shd w:val="clear" w:color="auto" w:fill="auto"/>
+        </w:rPr>
+        <w:t>(Publisher). </w:t>
+      </w:r>
+      <w:r>
+        <w:rPr>
+          <w:rStyle w:val="13"/>
+          <w:rFonts w:hint="default" w:ascii="Arial" w:hAnsi="Arial" w:eastAsia="Segoe UI" w:cs="Arial"/>
+          <w:i w:val="0"/>
+          <w:iCs w:val="0"/>
+          <w:caps w:val="0"/>
+          <w:color w:val="auto"/>
+          <w:spacing w:val="0"/>
+          <w:sz w:val="24"/>
+          <w:szCs w:val="24"/>
+          <w:shd w:val="clear" w:color="auto" w:fill="auto"/>
+        </w:rPr>
+        <w:t>Тази информация е предоставена от Amazon Web Services.</w:t>
+      </w:r>
+      <w:r>
+        <w:rPr>
+          <w:rFonts w:hint="default" w:ascii="Arial" w:hAnsi="Arial" w:eastAsia="Segoe UI" w:cs="Arial"/>
+          <w:i w:val="0"/>
+          <w:iCs w:val="0"/>
+          <w:caps w:val="0"/>
+          <w:color w:val="auto"/>
+          <w:spacing w:val="0"/>
+          <w:sz w:val="24"/>
+          <w:szCs w:val="24"/>
+          <w:shd w:val="clear" w:color="auto" w:fill="auto"/>
+        </w:rPr>
+        <w:t> Трябва да се отбележи също така, че при наличие на съавторство над някоя книга, само имената на първият автор са предоставени. В таблицата също така се съхранява информация за линка към корицата на съответната книга (линк към уеб сайта на Amazon). Тези линкове може да се показват под различни форми (Image-URL-S - къси, Image-URL-M - средно дълги, Image-URL-L - дълги).</w:t>
+      </w:r>
+    </w:p>
+    <w:p>
+      <w:pPr>
+        <w:pStyle w:val="5"/>
+        <w:numPr>
+          <w:ilvl w:val="0"/>
+          <w:numId w:val="2"/>
+        </w:numPr>
+        <w:bidi w:val="0"/>
+        <w:rPr>
+          <w:rFonts w:hint="default"/>
+          <w:szCs w:val="24"/>
+          <w:lang w:val="bg-BG"/>
+        </w:rPr>
+      </w:pPr>
+      <w:r>
+        <w:rPr>
+          <w:rFonts w:hint="default"/>
+          <w:color w:val="auto"/>
+          <w:lang w:val="en-US"/>
+        </w:rPr>
+        <w:t>Ratings</w:t>
+      </w:r>
+    </w:p>
+    <w:p>
+      <w:r>
+        <w:rPr>
+          <w:rFonts w:hint="default" w:ascii="Arial" w:hAnsi="Arial" w:eastAsia="Segoe UI" w:cs="Arial"/>
+          <w:i w:val="0"/>
+          <w:iCs w:val="0"/>
+          <w:caps w:val="0"/>
+          <w:color w:val="auto"/>
+          <w:spacing w:val="0"/>
+          <w:sz w:val="24"/>
+          <w:szCs w:val="24"/>
+          <w:shd w:val="clear" w:color="auto" w:fill="auto"/>
+        </w:rPr>
+        <w:t>Таблица, която описва оценките на книгите. В нея се съдържа информация кой потребител (User-ID) коя книг (ISBN) а е оценил и каква е била самата оценка (число в интервала от 1 до 10, вписана в полето Book-Rating). Ако някоя книга все още не е била оценена от даден потребител, оценката, която автоматично се вписва в полето за оценка (Book-Rating) е 0.</w:t>
+      </w:r>
+    </w:p>
     <w:p>
       <w:pPr>
         <w:pStyle w:val="4"/>
@@ -1258,11 +1626,13 @@
         <w:bidi w:val="0"/>
         <w:outlineLvl w:val="0"/>
       </w:pPr>
-      <w:bookmarkStart w:id="2" w:name="_Toc10141"/>
-      <w:r>
-        <w:t>Описание на програмната реализация</w:t>
-      </w:r>
-      <w:bookmarkEnd w:id="2"/>
+      <w:bookmarkStart w:id="3" w:name="_Toc2650"/>
+      <w:bookmarkStart w:id="4" w:name="_Toc6408"/>
+      <w:r>
+        <w:t>Използвани алгоритми</w:t>
+      </w:r>
+      <w:bookmarkEnd w:id="3"/>
+      <w:bookmarkEnd w:id="4"/>
     </w:p>
     <w:p/>
     <w:p>
@@ -1278,25 +1648,42 @@
       </w:r>
       <w:r>
         <w:rPr>
-          <w:shd w:val="clear" w:color="auto" w:fill="FCE5CD"/>
-        </w:rPr>
-        <w:t xml:space="preserve">Тук се включва </w:t>
-      </w:r>
-      <w:r>
-        <w:rPr>
-          <w:u w:val="single"/>
-          <w:shd w:val="clear" w:color="auto" w:fill="FCE5CD"/>
-        </w:rPr>
-        <w:t>описание</w:t>
-      </w:r>
-      <w:r>
-        <w:rPr>
-          <w:shd w:val="clear" w:color="auto" w:fill="FCE5CD"/>
-        </w:rPr>
-        <w:t xml:space="preserve"> на структурата на създадената програмна система и спецификация на отделните компоненти (процедури, функции, дефиниции на класове и др.), написани от студентите.</w:t>
-      </w:r>
-    </w:p>
-    <w:p/>
+          <w:sz w:val="24"/>
+          <w:szCs w:val="24"/>
+          <w:lang w:val="bg-BG"/>
+        </w:rPr>
+        <w:t>За</w:t>
+      </w:r>
+      <w:r>
+        <w:rPr>
+          <w:rFonts w:hint="default"/>
+          <w:sz w:val="24"/>
+          <w:szCs w:val="24"/>
+          <w:lang w:val="bg-BG"/>
+        </w:rPr>
+        <w:t xml:space="preserve"> решаването на задачата се използват корелация по рейтинга на книгите, за да се определи най-препоръчвната и </w:t>
+      </w:r>
+      <w:r>
+        <w:rPr>
+          <w:rFonts w:hint="default"/>
+          <w:sz w:val="24"/>
+          <w:szCs w:val="24"/>
+          <w:lang w:val="en-US"/>
+        </w:rPr>
+        <w:t xml:space="preserve">k-NN </w:t>
+      </w:r>
+      <w:r>
+        <w:rPr>
+          <w:rFonts w:hint="default"/>
+          <w:sz w:val="24"/>
+          <w:szCs w:val="24"/>
+          <w:lang w:val="bg-BG"/>
+        </w:rPr>
+        <w:t>алгоритъма, за да се открият други книги с подобни характеристики, които да бъдат препоръчвани на читателите.</w:t>
+      </w:r>
+      <w:bookmarkStart w:id="11" w:name="_GoBack"/>
+      <w:bookmarkEnd w:id="11"/>
+    </w:p>
     <w:p/>
     <w:p>
       <w:pPr>
@@ -1308,38 +1695,44 @@
         <w:bidi w:val="0"/>
         <w:outlineLvl w:val="0"/>
       </w:pPr>
-      <w:bookmarkStart w:id="3" w:name="_Toc32679"/>
-      <w:r>
-        <w:t>Примери, илюстриращи работата на програмната система</w:t>
-      </w:r>
-      <w:bookmarkEnd w:id="3"/>
-    </w:p>
-    <w:p/>
-    <w:p>
-      <w:pPr>
-        <w:spacing w:line="331" w:lineRule="auto"/>
-      </w:pPr>
-      <w:r>
+      <w:bookmarkStart w:id="5" w:name="_Toc32642"/>
+      <w:bookmarkStart w:id="6" w:name="_Toc23803"/>
+      <w:r>
+        <w:t>Описание на програмната реализация</w:t>
+      </w:r>
+      <w:bookmarkEnd w:id="5"/>
+      <w:bookmarkEnd w:id="6"/>
+    </w:p>
+    <w:p/>
+    <w:p>
+      <w:pPr>
+        <w:spacing w:line="331" w:lineRule="auto"/>
+      </w:pPr>
+      <w:r>
+        <w:rPr>
+          <w:sz w:val="24"/>
+          <w:szCs w:val="24"/>
+        </w:rPr>
         <w:tab/>
       </w:r>
       <w:r>
         <w:rPr>
           <w:shd w:val="clear" w:color="auto" w:fill="FCE5CD"/>
         </w:rPr>
-        <w:t>Тук се включват примери (</w:t>
-      </w:r>
-      <w:r>
-        <w:rPr>
+        <w:t xml:space="preserve">Тук се включва </w:t>
+      </w:r>
+      <w:r>
+        <w:rPr>
+          <w:u w:val="single"/>
           <w:shd w:val="clear" w:color="auto" w:fill="FCE5CD"/>
-          <w:lang w:val="bg-BG"/>
-        </w:rPr>
-        <w:t xml:space="preserve">в това число </w:t>
+        </w:rPr>
+        <w:t>описание</w:t>
       </w:r>
       <w:r>
         <w:rPr>
           <w:shd w:val="clear" w:color="auto" w:fill="FCE5CD"/>
         </w:rPr>
-        <w:t>снимки на екрани и др.), които илюстрират основните случаи на работа/използване на създадената програмна система, съответните данни и получените резултати.</w:t>
+        <w:t xml:space="preserve"> на структурата на създадената програмна система и спецификация на отделните компоненти (процедури, функции, дефиниции на класове и др.), написани от студентите.</w:t>
       </w:r>
     </w:p>
     <w:p/>
@@ -1354,18 +1747,82 @@
         <w:bidi w:val="0"/>
         <w:outlineLvl w:val="0"/>
       </w:pPr>
-      <w:bookmarkStart w:id="4" w:name="_Toc27415"/>
-      <w:r>
-        <w:t>Литература</w:t>
-      </w:r>
-      <w:bookmarkEnd w:id="4"/>
-    </w:p>
-    <w:p/>
-    <w:p>
-      <w:pPr>
+      <w:bookmarkStart w:id="7" w:name="_Toc23188"/>
+      <w:bookmarkStart w:id="8" w:name="_Toc12397"/>
+      <w:r>
+        <w:t>Примери, илюстриращи работата на програмната система</w:t>
+      </w:r>
+      <w:bookmarkEnd w:id="7"/>
+      <w:bookmarkEnd w:id="8"/>
+    </w:p>
+    <w:p/>
+    <w:p>
+      <w:pPr>
+        <w:spacing w:line="331" w:lineRule="auto"/>
+      </w:pPr>
+      <w:r>
+        <w:tab/>
+      </w:r>
+      <w:r>
+        <w:rPr>
+          <w:shd w:val="clear" w:color="auto" w:fill="FCE5CD"/>
+        </w:rPr>
+        <w:t>Тук се включват примери (</w:t>
+      </w:r>
+      <w:r>
+        <w:rPr>
+          <w:shd w:val="clear" w:color="auto" w:fill="FCE5CD"/>
+          <w:lang w:val="bg-BG"/>
+        </w:rPr>
+        <w:t xml:space="preserve">в това число </w:t>
+      </w:r>
+      <w:r>
+        <w:rPr>
+          <w:shd w:val="clear" w:color="auto" w:fill="FCE5CD"/>
+        </w:rPr>
+        <w:t>снимки на екрани и др.), които илюстрират основните случаи на работа/използване на създадената програмна система, съответните данни и получените резултати.</w:t>
+      </w:r>
+    </w:p>
+    <w:p/>
+    <w:p/>
+    <w:p>
+      <w:pPr>
+        <w:pStyle w:val="4"/>
         <w:numPr>
           <w:ilvl w:val="0"/>
-          <w:numId w:val="2"/>
+          <w:numId w:val="1"/>
+        </w:numPr>
+        <w:bidi w:val="0"/>
+        <w:outlineLvl w:val="0"/>
+      </w:pPr>
+      <w:bookmarkStart w:id="9" w:name="_Toc11500"/>
+      <w:bookmarkStart w:id="10" w:name="_Toc43"/>
+      <w:r>
+        <w:t>Литература</w:t>
+      </w:r>
+      <w:bookmarkEnd w:id="9"/>
+      <w:bookmarkEnd w:id="10"/>
+    </w:p>
+    <w:p/>
+    <w:p>
+      <w:pPr>
+        <w:numPr>
+          <w:numId w:val="0"/>
+        </w:numPr>
+        <w:spacing w:line="331" w:lineRule="auto"/>
+        <w:ind w:leftChars="0"/>
+        <w:rPr>
+          <w:rFonts w:hint="default"/>
+          <w:sz w:val="24"/>
+          <w:szCs w:val="24"/>
+        </w:rPr>
+      </w:pPr>
+    </w:p>
+    <w:p>
+      <w:pPr>
+        <w:numPr>
+          <w:ilvl w:val="0"/>
+          <w:numId w:val="3"/>
         </w:numPr>
         <w:spacing w:line="331" w:lineRule="auto"/>
         <w:ind w:left="420" w:leftChars="0" w:hanging="420" w:firstLineChars="0"/>
@@ -1408,7 +1865,7 @@
       <w:pPr>
         <w:numPr>
           <w:ilvl w:val="0"/>
-          <w:numId w:val="2"/>
+          <w:numId w:val="3"/>
         </w:numPr>
         <w:spacing w:line="331" w:lineRule="auto"/>
         <w:ind w:left="420" w:leftChars="0" w:hanging="420" w:firstLineChars="0"/>
@@ -1451,7 +1908,7 @@
       <w:pPr>
         <w:numPr>
           <w:ilvl w:val="0"/>
-          <w:numId w:val="2"/>
+          <w:numId w:val="3"/>
         </w:numPr>
         <w:spacing w:line="331" w:lineRule="auto"/>
         <w:ind w:left="420" w:leftChars="0" w:hanging="420" w:firstLineChars="0"/>
@@ -1494,7 +1951,7 @@
       <w:pPr>
         <w:numPr>
           <w:ilvl w:val="0"/>
-          <w:numId w:val="2"/>
+          <w:numId w:val="3"/>
         </w:numPr>
         <w:spacing w:line="331" w:lineRule="auto"/>
         <w:ind w:left="420" w:leftChars="0" w:hanging="420" w:firstLineChars="0"/>
@@ -1548,7 +2005,7 @@
       <w:pPr>
         <w:numPr>
           <w:ilvl w:val="0"/>
-          <w:numId w:val="2"/>
+          <w:numId w:val="3"/>
         </w:numPr>
         <w:spacing w:line="331" w:lineRule="auto"/>
         <w:ind w:left="420" w:leftChars="0" w:hanging="420" w:firstLineChars="0"/>
@@ -1665,22 +2122,6 @@
                       <a:ln w="6350">
                         <a:noFill/>
                       </a:ln>
-                      <a:extLst>
-                        <a:ext uri="{909E8E84-426E-40DD-AFC4-6F175D3DCCD1}">
-                          <a14:hiddenFill xmlns:a14="http://schemas.microsoft.com/office/drawing/2010/main">
-                            <a:solidFill>
-                              <a:schemeClr val="lt1"/>
-                            </a:solidFill>
-                          </a14:hiddenFill>
-                        </a:ext>
-                        <a:ext uri="{91240B29-F687-4F45-9708-019B960494DF}">
-                          <a14:hiddenLine xmlns:a14="http://schemas.microsoft.com/office/drawing/2010/main" w="6350">
-                            <a:solidFill>
-                              <a:prstClr val="black"/>
-                            </a:solidFill>
-                          </a14:hiddenLine>
-                        </a:ext>
-                      </a:extLst>
                     </wps:spPr>
                     <wps:style>
                       <a:lnRef idx="0">
@@ -1731,7 +2172,7 @@
         </mc:Choice>
         <mc:Fallback>
           <w:pict>
-            <v:shape id="_x0000_s1026" o:spid="_x0000_s1026" o:spt="202" type="#_x0000_t202" style="position:absolute;left:0pt;margin-top:0pt;height:144pt;width:144pt;mso-position-horizontal:center;mso-position-horizontal-relative:margin;mso-wrap-style:none;z-index:251659264;mso-width-relative:page;mso-height-relative:page;" filled="f" stroked="f" coordsize="21600,21600" o:gfxdata="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">
+            <v:shape id="_x0000_s1026" o:spid="_x0000_s1026" o:spt="202" type="#_x0000_t202" style="position:absolute;left:0pt;margin-top:0pt;height:144pt;width:144pt;mso-position-horizontal:center;mso-position-horizontal-relative:margin;mso-wrap-style:none;z-index:251659264;mso-width-relative:page;mso-height-relative:page;" filled="f" stroked="f" coordsize="21600,21600" o:gfxdata="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">
               <v:fill on="f" focussize="0,0"/>
               <v:stroke on="f" weight="0.5pt"/>
               <v:imagedata o:title=""/>
@@ -1906,6 +2347,26 @@
     </w:lvl>
   </w:abstractNum>
   <w:abstractNum w:abstractNumId="1">
+    <w:nsid w:val="D3DEA541"/>
+    <w:multiLevelType w:val="singleLevel"/>
+    <w:tmpl w:val="D3DEA541"/>
+    <w:lvl w:ilvl="0" w:tentative="0">
+      <w:start w:val="1"/>
+      <w:numFmt w:val="upperLetter"/>
+      <w:lvlText w:val="%1."/>
+      <w:lvlJc w:val="left"/>
+      <w:pPr>
+        <w:tabs>
+          <w:tab w:val="left" w:pos="425"/>
+        </w:tabs>
+        <w:ind w:left="425" w:leftChars="0" w:hanging="425" w:firstLineChars="0"/>
+      </w:pPr>
+      <w:rPr>
+        <w:rFonts w:hint="default"/>
+      </w:rPr>
+    </w:lvl>
+  </w:abstractNum>
+  <w:abstractNum w:abstractNumId="2">
     <w:nsid w:val="151F7B83"/>
     <w:multiLevelType w:val="multilevel"/>
     <w:tmpl w:val="151F7B83"/>
@@ -2019,9 +2480,12 @@
     </w:lvl>
   </w:abstractNum>
   <w:num w:numId="1">
+    <w:abstractNumId w:val="2"/>
+  </w:num>
+  <w:num w:numId="2">
     <w:abstractNumId w:val="1"/>
   </w:num>
-  <w:num w:numId="2">
+  <w:num w:numId="3">
     <w:abstractNumId w:val="0"/>
   </w:num>
 </w:numbering>
@@ -2461,7 +2925,28 @@
       <w:szCs w:val="18"/>
     </w:rPr>
   </w:style>
-  <w:style w:type="paragraph" w:styleId="12">
+  <w:style w:type="character" w:styleId="12">
+    <w:name w:val="Hyperlink"/>
+    <w:basedOn w:val="8"/>
+    <w:semiHidden/>
+    <w:unhideWhenUsed/>
+    <w:uiPriority w:val="99"/>
+    <w:rPr>
+      <w:color w:val="0000FF"/>
+      <w:u w:val="single"/>
+    </w:rPr>
+  </w:style>
+  <w:style w:type="character" w:styleId="13">
+    <w:name w:val="Strong"/>
+    <w:basedOn w:val="8"/>
+    <w:qFormat/>
+    <w:uiPriority w:val="22"/>
+    <w:rPr>
+      <w:b/>
+      <w:bCs/>
+    </w:rPr>
+  </w:style>
+  <w:style w:type="paragraph" w:styleId="14">
     <w:name w:val="Subtitle"/>
     <w:basedOn w:val="1"/>
     <w:next w:val="1"/>
@@ -2478,7 +2963,7 @@
       <w:szCs w:val="30"/>
     </w:rPr>
   </w:style>
-  <w:style w:type="paragraph" w:styleId="13">
+  <w:style w:type="paragraph" w:styleId="15">
     <w:name w:val="Title"/>
     <w:basedOn w:val="1"/>
     <w:next w:val="1"/>
@@ -2494,13 +2979,22 @@
       <w:szCs w:val="52"/>
     </w:rPr>
   </w:style>
-  <w:style w:type="paragraph" w:customStyle="1" w:styleId="14">
+  <w:style w:type="paragraph" w:styleId="16">
+    <w:name w:val="toc 1"/>
+    <w:basedOn w:val="1"/>
+    <w:next w:val="1"/>
+    <w:semiHidden/>
+    <w:unhideWhenUsed/>
+    <w:uiPriority w:val="39"/>
+  </w:style>
+  <w:style w:type="paragraph" w:customStyle="1" w:styleId="17">
     <w:name w:val="WPSOffice手动目录 1"/>
     <w:uiPriority w:val="0"/>
     <w:pPr>
       <w:ind w:leftChars="0"/>
     </w:pPr>
     <w:rPr>
+      <w:rFonts w:ascii="Times New Roman" w:hAnsi="Times New Roman" w:eastAsia="SimSun" w:cs="Times New Roman"/>
       <w:sz w:val="20"/>
       <w:szCs w:val="20"/>
     </w:rPr>

</xml_diff>

<commit_message>
Some typos updates in the documentation file and in the knn_with_regression_and_granular_computation.py file.
</commit_message>
<xml_diff>
--- a/docs/Recommendation_System_Documentation.docx
+++ b/docs/Recommendation_System_Documentation.docx
@@ -821,8 +821,6 @@
             </w:rPr>
             <w:t>4. Използвани алгоритми</w:t>
           </w:r>
-          <w:bookmarkStart w:id="14" w:name="_GoBack"/>
-          <w:bookmarkEnd w:id="14"/>
           <w:r>
             <w:rPr>
               <w:sz w:val="28"/>
@@ -1472,9 +1470,9 @@
         <w:bidi w:val="0"/>
         <w:outlineLvl w:val="0"/>
       </w:pPr>
-      <w:bookmarkStart w:id="0" w:name="_Toc24810"/>
-      <w:bookmarkStart w:id="1" w:name="_Ref27898"/>
-      <w:bookmarkStart w:id="2" w:name="_Toc26776"/>
+      <w:bookmarkStart w:id="0" w:name="_Ref27898"/>
+      <w:bookmarkStart w:id="1" w:name="_Toc26776"/>
+      <w:bookmarkStart w:id="2" w:name="_Toc24810"/>
       <w:r>
         <w:t>Формулировка на задачата</w:t>
       </w:r>
@@ -20005,7 +20003,6 @@
             <w:insideH w:val="none" w:color="auto" w:sz="0" w:space="0"/>
             <w:insideV w:val="none" w:color="auto" w:sz="0" w:space="0"/>
           </w:tblBorders>
-          <w:shd w:val="clear" w:color="auto" w:fill="auto"/>
           <w:tblCellMar>
             <w:top w:w="15" w:type="dxa"/>
             <w:left w:w="15" w:type="dxa"/>
@@ -20606,7 +20603,6 @@
             <w:insideH w:val="none" w:color="auto" w:sz="0" w:space="0"/>
             <w:insideV w:val="none" w:color="auto" w:sz="0" w:space="0"/>
           </w:tblBorders>
-          <w:shd w:val="clear" w:color="auto" w:fill="auto"/>
           <w:tblCellMar>
             <w:top w:w="15" w:type="dxa"/>
             <w:left w:w="15" w:type="dxa"/>
@@ -20803,6 +20799,12 @@
             <w:insideV w:val="none" w:color="auto" w:sz="0" w:space="0"/>
           </w:tblBorders>
           <w:shd w:val="clear" w:color="auto" w:fill="auto"/>
+          <w:tblCellMar>
+            <w:top w:w="15" w:type="dxa"/>
+            <w:left w:w="15" w:type="dxa"/>
+            <w:bottom w:w="15" w:type="dxa"/>
+            <w:right w:w="15" w:type="dxa"/>
+          </w:tblCellMar>
         </w:tblPrEx>
         <w:trPr>
           <w:tblCellSpacing w:w="15" w:type="dxa"/>
@@ -21188,7 +21190,12 @@
             <w:insideH w:val="none" w:color="auto" w:sz="0" w:space="0"/>
             <w:insideV w:val="none" w:color="auto" w:sz="0" w:space="0"/>
           </w:tblBorders>
-          <w:shd w:val="clear" w:color="auto" w:fill="auto"/>
+          <w:tblCellMar>
+            <w:top w:w="15" w:type="dxa"/>
+            <w:left w:w="15" w:type="dxa"/>
+            <w:bottom w:w="15" w:type="dxa"/>
+            <w:right w:w="15" w:type="dxa"/>
+          </w:tblCellMar>
         </w:tblPrEx>
         <w:trPr>
           <w:tblCellSpacing w:w="15" w:type="dxa"/>
@@ -21574,7 +21581,6 @@
             <w:insideH w:val="none" w:color="auto" w:sz="0" w:space="0"/>
             <w:insideV w:val="none" w:color="auto" w:sz="0" w:space="0"/>
           </w:tblBorders>
-          <w:shd w:val="clear" w:color="auto" w:fill="auto"/>
           <w:tblCellMar>
             <w:top w:w="15" w:type="dxa"/>
             <w:left w:w="15" w:type="dxa"/>
@@ -22140,8 +22146,8 @@
           <w:shd w:val="clear" w:color="auto" w:fill="FCE5CD"/>
         </w:rPr>
       </w:pPr>
-      <w:bookmarkStart w:id="9" w:name="_Toc23188"/>
-      <w:bookmarkStart w:id="10" w:name="_Toc5517"/>
+      <w:bookmarkStart w:id="9" w:name="_Toc5517"/>
+      <w:bookmarkStart w:id="10" w:name="_Toc23188"/>
       <w:r>
         <w:t>Примери, илюстриращи работата на програмната система</w:t>
       </w:r>
@@ -22375,6 +22381,16 @@
         <w:t xml:space="preserve"> със задаване на директория</w:t>
       </w:r>
       <w:r>
+        <w:rPr>
+          <w:rStyle w:val="18"/>
+          <w:rFonts w:hint="default"/>
+          <w:lang w:val="en-US"/>
+        </w:rPr>
+        <w:t>.</w:t>
+      </w:r>
+      <w:bookmarkStart w:id="14" w:name="_GoBack"/>
+      <w:bookmarkEnd w:id="14"/>
+      <w:r>
         <w:br w:type="textWrapping"/>
       </w:r>
       <w:r>
@@ -22603,8 +22619,8 @@
         <w:bidi w:val="0"/>
         <w:outlineLvl w:val="0"/>
       </w:pPr>
-      <w:bookmarkStart w:id="12" w:name="_Toc11500"/>
-      <w:bookmarkStart w:id="13" w:name="_Toc17992"/>
+      <w:bookmarkStart w:id="12" w:name="_Toc17992"/>
+      <w:bookmarkStart w:id="13" w:name="_Toc11500"/>
       <w:r>
         <w:t>Литература</w:t>
       </w:r>

</xml_diff>